<commit_message>
Terminamos diagramas de clases y componentes. Verificamos que pasen todos los test. Todo ok por tanto todo esta correcto antes del merge con la rama master
</commit_message>
<xml_diff>
--- a/Docs/Test Plans/US243441-MenuPrincipal.docx
+++ b/Docs/Test Plans/US243441-MenuPrincipal.docx
@@ -1,6 +1,6 @@
 
 <file path=word/document.xml><?xml version="1.0" encoding="utf-8"?>
-<w:document xmlns:wpc="http://schemas.microsoft.com/office/word/2010/wordprocessingCanvas" xmlns:mo="http://schemas.microsoft.com/office/mac/office/2008/main" xmlns:mc="http://schemas.openxmlformats.org/markup-compatibility/2006" xmlns:mv="urn:schemas-microsoft-com:mac:vml" xmlns:o="urn:schemas-microsoft-com:office:office" xmlns:r="http://schemas.openxmlformats.org/officeDocument/2006/relationships" xmlns:m="http://schemas.openxmlformats.org/officeDocument/2006/math" xmlns:v="urn:schemas-microsoft-com:vml" xmlns:wp14="http://schemas.microsoft.com/office/word/2010/wordprocessingDrawing" xmlns:wp="http://schemas.openxmlformats.org/drawingml/2006/wordprocessingDrawing" xmlns:w10="urn:schemas-microsoft-com:office:word" xmlns:w="http://schemas.openxmlformats.org/wordprocessingml/2006/main" xmlns:w14="http://schemas.microsoft.com/office/word/2010/wordml" xmlns:w15="http://schemas.microsoft.com/office/word/2012/wordml" xmlns:wpg="http://schemas.microsoft.com/office/word/2010/wordprocessingGroup" xmlns:wpi="http://schemas.microsoft.com/office/word/2010/wordprocessingInk" xmlns:wne="http://schemas.microsoft.com/office/word/2006/wordml" xmlns:wps="http://schemas.microsoft.com/office/word/2010/wordprocessingShape" mc:Ignorable="w14 w15 wp14">
+<w:document xmlns:wpc="http://schemas.microsoft.com/office/word/2010/wordprocessingCanvas" xmlns:cx="http://schemas.microsoft.com/office/drawing/2014/chartex" xmlns:cx1="http://schemas.microsoft.com/office/drawing/2015/9/8/chartex" xmlns:cx2="http://schemas.microsoft.com/office/drawing/2015/10/21/chartex" xmlns:cx3="http://schemas.microsoft.com/office/drawing/2016/5/9/chartex" xmlns:cx4="http://schemas.microsoft.com/office/drawing/2016/5/10/chartex" xmlns:cx5="http://schemas.microsoft.com/office/drawing/2016/5/11/chartex" xmlns:cx6="http://schemas.microsoft.com/office/drawing/2016/5/12/chartex" xmlns:cx7="http://schemas.microsoft.com/office/drawing/2016/5/13/chartex" xmlns:cx8="http://schemas.microsoft.com/office/drawing/2016/5/14/chartex" xmlns:mc="http://schemas.openxmlformats.org/markup-compatibility/2006" xmlns:aink="http://schemas.microsoft.com/office/drawing/2016/ink" xmlns:am3d="http://schemas.microsoft.com/office/drawing/2017/model3d" xmlns:o="urn:schemas-microsoft-com:office:office" xmlns:r="http://schemas.openxmlformats.org/officeDocument/2006/relationships" xmlns:m="http://schemas.openxmlformats.org/officeDocument/2006/math" xmlns:v="urn:schemas-microsoft-com:vml" xmlns:wp14="http://schemas.microsoft.com/office/word/2010/wordprocessingDrawing" xmlns:wp="http://schemas.openxmlformats.org/drawingml/2006/wordprocessingDrawing" xmlns:w10="urn:schemas-microsoft-com:office:word" xmlns:w="http://schemas.openxmlformats.org/wordprocessingml/2006/main" xmlns:w14="http://schemas.microsoft.com/office/word/2010/wordml" xmlns:w15="http://schemas.microsoft.com/office/word/2012/wordml" xmlns:w16cid="http://schemas.microsoft.com/office/word/2016/wordml/cid" xmlns:w16se="http://schemas.microsoft.com/office/word/2015/wordml/symex" xmlns:wpg="http://schemas.microsoft.com/office/word/2010/wordprocessingGroup" xmlns:wpi="http://schemas.microsoft.com/office/word/2010/wordprocessingInk" xmlns:wne="http://schemas.microsoft.com/office/word/2006/wordml" xmlns:wps="http://schemas.microsoft.com/office/word/2010/wordprocessingShape" mc:Ignorable="w14 w15 w16se w16cid wp14">
   <w:body>
     <w:p>
       <w:pPr>
@@ -69,12 +69,39 @@
           <w:u w:val="single"/>
         </w:rPr>
       </w:pPr>
-      <w:r>
+    </w:p>
+    <w:p>
+      <w:pPr>
         <w:rPr>
           <w:sz w:val="24"/>
           <w:szCs w:val="24"/>
           <w:u w:val="single"/>
         </w:rPr>
+      </w:pPr>
+    </w:p>
+    <w:p>
+      <w:pPr>
+        <w:rPr>
+          <w:sz w:val="24"/>
+          <w:szCs w:val="24"/>
+          <w:u w:val="single"/>
+        </w:rPr>
+      </w:pPr>
+    </w:p>
+    <w:p>
+      <w:pPr>
+        <w:rPr>
+          <w:sz w:val="24"/>
+          <w:szCs w:val="24"/>
+          <w:u w:val="single"/>
+        </w:rPr>
+      </w:pPr>
+      <w:r>
+        <w:rPr>
+          <w:sz w:val="24"/>
+          <w:szCs w:val="24"/>
+          <w:u w:val="single"/>
+        </w:rPr>
         <w:t>Diagrama de componentes orientativo</w:t>
       </w:r>
     </w:p>
@@ -86,7 +113,6 @@
           <w:u w:val="single"/>
         </w:rPr>
       </w:pPr>
-      <w:bookmarkStart w:id="0" w:name="_GoBack"/>
       <w:r>
         <w:rPr>
           <w:noProof/>
@@ -113,7 +139,7 @@
                     </pic:cNvPicPr>
                   </pic:nvPicPr>
                   <pic:blipFill rotWithShape="1">
-                    <a:blip r:embed="rId5" cstate="print">
+                    <a:blip r:embed="rId6" cstate="print">
                       <a:extLst>
                         <a:ext uri="{28A0092B-C50C-407E-A947-70E740481C1C}">
                           <a14:useLocalDpi xmlns:a14="http://schemas.microsoft.com/office/drawing/2010/main" val="0"/>
@@ -147,7 +173,6 @@
           </wp:inline>
         </w:drawing>
       </w:r>
-      <w:bookmarkEnd w:id="0"/>
     </w:p>
     <w:p>
       <w:pPr>
@@ -163,27 +188,21 @@
           <w:szCs w:val="24"/>
           <w:u w:val="single"/>
         </w:rPr>
+        <w:lastRenderedPageBreak/>
         <w:t>Diagrama de clases orientativo</w:t>
       </w:r>
-    </w:p>
-    <w:p>
-      <w:pPr>
-        <w:rPr>
-          <w:sz w:val="24"/>
-          <w:szCs w:val="24"/>
-        </w:rPr>
-      </w:pPr>
       <w:r>
         <w:rPr>
           <w:noProof/>
-          <w:lang w:val="es-ES_tradnl" w:eastAsia="es-ES_tradnl"/>
-        </w:rPr>
-        <w:lastRenderedPageBreak/>
+          <w:sz w:val="24"/>
+          <w:szCs w:val="24"/>
+          <w:u w:val="single"/>
+        </w:rPr>
         <w:drawing>
-          <wp:inline distT="0" distB="0" distL="0" distR="0" wp14:anchorId="3B7BE22B" wp14:editId="1AA04E63">
-            <wp:extent cx="5400040" cy="3138805"/>
-            <wp:effectExtent l="0" t="0" r="0" b="4445"/>
-            <wp:docPr id="1" name="Imagen 1"/>
+          <wp:inline distT="0" distB="0" distL="0" distR="0" wp14:anchorId="4818630A" wp14:editId="7D370284">
+            <wp:extent cx="5398770" cy="4635611"/>
+            <wp:effectExtent l="0" t="0" r="0" b="0"/>
+            <wp:docPr id="3" name="Imagen 3" descr="C:\Users\Tiago\AppData\Local\Microsoft\Windows\INetCache\Content.Word\GoalModel02.png"/>
             <wp:cNvGraphicFramePr>
               <a:graphicFrameLocks xmlns:a="http://schemas.openxmlformats.org/drawingml/2006/main" noChangeAspect="1"/>
             </wp:cNvGraphicFramePr>
@@ -191,23 +210,39 @@
               <a:graphicData uri="http://schemas.openxmlformats.org/drawingml/2006/picture">
                 <pic:pic xmlns:pic="http://schemas.openxmlformats.org/drawingml/2006/picture">
                   <pic:nvPicPr>
-                    <pic:cNvPr id="1" name=""/>
-                    <pic:cNvPicPr/>
+                    <pic:cNvPr id="0" name="Picture 1" descr="C:\Users\Tiago\AppData\Local\Microsoft\Windows\INetCache\Content.Word\GoalModel02.png"/>
+                    <pic:cNvPicPr>
+                      <a:picLocks noChangeAspect="1" noChangeArrowheads="1"/>
+                    </pic:cNvPicPr>
                   </pic:nvPicPr>
-                  <pic:blipFill>
-                    <a:blip r:embed="rId6"/>
-                    <a:stretch>
-                      <a:fillRect/>
-                    </a:stretch>
+                  <pic:blipFill rotWithShape="1">
+                    <a:blip r:embed="rId7" cstate="print">
+                      <a:extLst>
+                        <a:ext uri="{28A0092B-C50C-407E-A947-70E740481C1C}">
+                          <a14:useLocalDpi xmlns:a14="http://schemas.microsoft.com/office/drawing/2010/main" val="0"/>
+                        </a:ext>
+                      </a:extLst>
+                    </a:blip>
+                    <a:srcRect b="39272"/>
+                    <a:stretch/>
                   </pic:blipFill>
-                  <pic:spPr>
+                  <pic:spPr bwMode="auto">
                     <a:xfrm>
                       <a:off x="0" y="0"/>
-                      <a:ext cx="5400040" cy="3138805"/>
+                      <a:ext cx="5398770" cy="4635611"/>
                     </a:xfrm>
                     <a:prstGeom prst="rect">
                       <a:avLst/>
                     </a:prstGeom>
+                    <a:noFill/>
+                    <a:ln>
+                      <a:noFill/>
+                    </a:ln>
+                    <a:extLst>
+                      <a:ext uri="{53640926-AAD7-44D8-BBD7-CCE9431645EC}">
+                        <a14:shadowObscured xmlns:a14="http://schemas.microsoft.com/office/drawing/2010/main"/>
+                      </a:ext>
+                    </a:extLst>
                   </pic:spPr>
                 </pic:pic>
               </a:graphicData>
@@ -224,6 +259,35 @@
           <w:u w:val="single"/>
         </w:rPr>
       </w:pPr>
+    </w:p>
+    <w:p>
+      <w:pPr>
+        <w:rPr>
+          <w:sz w:val="24"/>
+          <w:szCs w:val="24"/>
+          <w:u w:val="single"/>
+        </w:rPr>
+      </w:pPr>
+    </w:p>
+    <w:p>
+      <w:pPr>
+        <w:rPr>
+          <w:sz w:val="24"/>
+          <w:szCs w:val="24"/>
+          <w:u w:val="single"/>
+        </w:rPr>
+      </w:pPr>
+    </w:p>
+    <w:p>
+      <w:pPr>
+        <w:rPr>
+          <w:sz w:val="24"/>
+          <w:szCs w:val="24"/>
+          <w:u w:val="single"/>
+        </w:rPr>
+      </w:pPr>
+      <w:bookmarkStart w:id="0" w:name="_GoBack"/>
+      <w:bookmarkEnd w:id="0"/>
       <w:r>
         <w:rPr>
           <w:sz w:val="24"/>
@@ -401,6 +465,7 @@
           <w:sz w:val="24"/>
           <w:szCs w:val="24"/>
         </w:rPr>
+        <w:lastRenderedPageBreak/>
         <w:t>A4</w:t>
       </w:r>
       <w:r>
@@ -973,6 +1038,7 @@
           <w:sz w:val="24"/>
           <w:szCs w:val="24"/>
         </w:rPr>
+        <w:lastRenderedPageBreak/>
         <w:t>I2. Realizamos una actualización de los datos de la aplicación en la base de datos incorrecta al no poder obtener los datos del servicio web del ayuntamiento de Santander.</w:t>
       </w:r>
     </w:p>
@@ -1258,8 +1324,8 @@
 </file>
 
 <file path=word/numbering.xml><?xml version="1.0" encoding="utf-8"?>
-<w:numbering xmlns:wpc="http://schemas.microsoft.com/office/word/2010/wordprocessingCanvas" xmlns:mo="http://schemas.microsoft.com/office/mac/office/2008/main" xmlns:mc="http://schemas.openxmlformats.org/markup-compatibility/2006" xmlns:mv="urn:schemas-microsoft-com:mac:vml" xmlns:o="urn:schemas-microsoft-com:office:office" xmlns:r="http://schemas.openxmlformats.org/officeDocument/2006/relationships" xmlns:m="http://schemas.openxmlformats.org/officeDocument/2006/math" xmlns:v="urn:schemas-microsoft-com:vml" xmlns:wp14="http://schemas.microsoft.com/office/word/2010/wordprocessingDrawing" xmlns:wp="http://schemas.openxmlformats.org/drawingml/2006/wordprocessingDrawing" xmlns:w10="urn:schemas-microsoft-com:office:word" xmlns:w="http://schemas.openxmlformats.org/wordprocessingml/2006/main" xmlns:w14="http://schemas.microsoft.com/office/word/2010/wordml" xmlns:w15="http://schemas.microsoft.com/office/word/2012/wordml" xmlns:wpg="http://schemas.microsoft.com/office/word/2010/wordprocessingGroup" xmlns:wpi="http://schemas.microsoft.com/office/word/2010/wordprocessingInk" xmlns:wne="http://schemas.microsoft.com/office/word/2006/wordml" xmlns:wps="http://schemas.microsoft.com/office/word/2010/wordprocessingShape" mc:Ignorable="w14 w15 wp14">
-  <w:abstractNum w:abstractNumId="0">
+<w:numbering xmlns:wpc="http://schemas.microsoft.com/office/word/2010/wordprocessingCanvas" xmlns:cx="http://schemas.microsoft.com/office/drawing/2014/chartex" xmlns:cx1="http://schemas.microsoft.com/office/drawing/2015/9/8/chartex" xmlns:cx2="http://schemas.microsoft.com/office/drawing/2015/10/21/chartex" xmlns:cx3="http://schemas.microsoft.com/office/drawing/2016/5/9/chartex" xmlns:cx4="http://schemas.microsoft.com/office/drawing/2016/5/10/chartex" xmlns:cx5="http://schemas.microsoft.com/office/drawing/2016/5/11/chartex" xmlns:cx6="http://schemas.microsoft.com/office/drawing/2016/5/12/chartex" xmlns:cx7="http://schemas.microsoft.com/office/drawing/2016/5/13/chartex" xmlns:cx8="http://schemas.microsoft.com/office/drawing/2016/5/14/chartex" xmlns:mc="http://schemas.openxmlformats.org/markup-compatibility/2006" xmlns:aink="http://schemas.microsoft.com/office/drawing/2016/ink" xmlns:am3d="http://schemas.microsoft.com/office/drawing/2017/model3d" xmlns:o="urn:schemas-microsoft-com:office:office" xmlns:r="http://schemas.openxmlformats.org/officeDocument/2006/relationships" xmlns:m="http://schemas.openxmlformats.org/officeDocument/2006/math" xmlns:v="urn:schemas-microsoft-com:vml" xmlns:wp14="http://schemas.microsoft.com/office/word/2010/wordprocessingDrawing" xmlns:wp="http://schemas.openxmlformats.org/drawingml/2006/wordprocessingDrawing" xmlns:w10="urn:schemas-microsoft-com:office:word" xmlns:w="http://schemas.openxmlformats.org/wordprocessingml/2006/main" xmlns:w14="http://schemas.microsoft.com/office/word/2010/wordml" xmlns:w15="http://schemas.microsoft.com/office/word/2012/wordml" xmlns:w16cid="http://schemas.microsoft.com/office/word/2016/wordml/cid" xmlns:w16se="http://schemas.microsoft.com/office/word/2015/wordml/symex" xmlns:wpg="http://schemas.microsoft.com/office/word/2010/wordprocessingGroup" xmlns:wpi="http://schemas.microsoft.com/office/word/2010/wordprocessingInk" xmlns:wne="http://schemas.microsoft.com/office/word/2006/wordml" xmlns:wps="http://schemas.microsoft.com/office/word/2010/wordprocessingShape" mc:Ignorable="w14 w15 w16se w16cid wp14">
+  <w:abstractNum w:abstractNumId="0" w15:restartNumberingAfterBreak="0">
     <w:nsid w:val="04F55EA8"/>
     <w:multiLevelType w:val="hybridMultilevel"/>
     <w:tmpl w:val="BC6E7C26"/>
@@ -1348,7 +1414,7 @@
       </w:pPr>
     </w:lvl>
   </w:abstractNum>
-  <w:abstractNum w:abstractNumId="1">
+  <w:abstractNum w:abstractNumId="1" w15:restartNumberingAfterBreak="0">
     <w:nsid w:val="11D37295"/>
     <w:multiLevelType w:val="hybridMultilevel"/>
     <w:tmpl w:val="BC6E7C26"/>
@@ -1437,7 +1503,7 @@
       </w:pPr>
     </w:lvl>
   </w:abstractNum>
-  <w:abstractNum w:abstractNumId="2">
+  <w:abstractNum w:abstractNumId="2" w15:restartNumberingAfterBreak="0">
     <w:nsid w:val="14BC2D9D"/>
     <w:multiLevelType w:val="hybridMultilevel"/>
     <w:tmpl w:val="BC6E7C26"/>
@@ -1526,7 +1592,7 @@
       </w:pPr>
     </w:lvl>
   </w:abstractNum>
-  <w:abstractNum w:abstractNumId="3">
+  <w:abstractNum w:abstractNumId="3" w15:restartNumberingAfterBreak="0">
     <w:nsid w:val="2D6D6DDF"/>
     <w:multiLevelType w:val="hybridMultilevel"/>
     <w:tmpl w:val="BC6E7C26"/>
@@ -1615,7 +1681,7 @@
       </w:pPr>
     </w:lvl>
   </w:abstractNum>
-  <w:abstractNum w:abstractNumId="4">
+  <w:abstractNum w:abstractNumId="4" w15:restartNumberingAfterBreak="0">
     <w:nsid w:val="34590B3D"/>
     <w:multiLevelType w:val="hybridMultilevel"/>
     <w:tmpl w:val="D506E1FA"/>
@@ -1704,7 +1770,7 @@
       </w:pPr>
     </w:lvl>
   </w:abstractNum>
-  <w:abstractNum w:abstractNumId="5">
+  <w:abstractNum w:abstractNumId="5" w15:restartNumberingAfterBreak="0">
     <w:nsid w:val="3DB20FC4"/>
     <w:multiLevelType w:val="hybridMultilevel"/>
     <w:tmpl w:val="BC6E7C26"/>
@@ -1793,7 +1859,7 @@
       </w:pPr>
     </w:lvl>
   </w:abstractNum>
-  <w:abstractNum w:abstractNumId="6">
+  <w:abstractNum w:abstractNumId="6" w15:restartNumberingAfterBreak="0">
     <w:nsid w:val="42AE4712"/>
     <w:multiLevelType w:val="hybridMultilevel"/>
     <w:tmpl w:val="1472CD3A"/>
@@ -1882,7 +1948,7 @@
       </w:pPr>
     </w:lvl>
   </w:abstractNum>
-  <w:abstractNum w:abstractNumId="7">
+  <w:abstractNum w:abstractNumId="7" w15:restartNumberingAfterBreak="0">
     <w:nsid w:val="4AE8764A"/>
     <w:multiLevelType w:val="hybridMultilevel"/>
     <w:tmpl w:val="A218FC0E"/>
@@ -1971,7 +2037,7 @@
       </w:pPr>
     </w:lvl>
   </w:abstractNum>
-  <w:abstractNum w:abstractNumId="8">
+  <w:abstractNum w:abstractNumId="8" w15:restartNumberingAfterBreak="0">
     <w:nsid w:val="53897D80"/>
     <w:multiLevelType w:val="hybridMultilevel"/>
     <w:tmpl w:val="BC6E7C26"/>
@@ -2060,7 +2126,7 @@
       </w:pPr>
     </w:lvl>
   </w:abstractNum>
-  <w:abstractNum w:abstractNumId="9">
+  <w:abstractNum w:abstractNumId="9" w15:restartNumberingAfterBreak="0">
     <w:nsid w:val="7A2F3096"/>
     <w:multiLevelType w:val="hybridMultilevel"/>
     <w:tmpl w:val="BC6E7C26"/>
@@ -2183,7 +2249,7 @@
 </file>
 
 <file path=word/styles.xml><?xml version="1.0" encoding="utf-8"?>
-<w:styles xmlns:mc="http://schemas.openxmlformats.org/markup-compatibility/2006" xmlns:r="http://schemas.openxmlformats.org/officeDocument/2006/relationships" xmlns:w="http://schemas.openxmlformats.org/wordprocessingml/2006/main" xmlns:w14="http://schemas.microsoft.com/office/word/2010/wordml" xmlns:w15="http://schemas.microsoft.com/office/word/2012/wordml" mc:Ignorable="w14 w15">
+<w:styles xmlns:mc="http://schemas.openxmlformats.org/markup-compatibility/2006" xmlns:r="http://schemas.openxmlformats.org/officeDocument/2006/relationships" xmlns:w="http://schemas.openxmlformats.org/wordprocessingml/2006/main" xmlns:w14="http://schemas.microsoft.com/office/word/2010/wordml" xmlns:w15="http://schemas.microsoft.com/office/word/2012/wordml" xmlns:w16cid="http://schemas.microsoft.com/office/word/2016/wordml/cid" xmlns:w16se="http://schemas.microsoft.com/office/word/2015/wordml/symex" mc:Ignorable="w14 w15 w16se w16cid">
   <w:docDefaults>
     <w:rPrDefault>
       <w:rPr>
@@ -2199,7 +2265,7 @@
       </w:pPr>
     </w:pPrDefault>
   </w:docDefaults>
-  <w:latentStyles w:defLockedState="0" w:defUIPriority="99" w:defSemiHidden="0" w:defUnhideWhenUsed="0" w:defQFormat="0" w:count="382">
+  <w:latentStyles w:defLockedState="0" w:defUIPriority="99" w:defSemiHidden="0" w:defUnhideWhenUsed="0" w:defQFormat="0" w:count="375">
     <w:lsdException w:name="Normal" w:uiPriority="0" w:qFormat="1"/>
     <w:lsdException w:name="heading 1" w:uiPriority="9" w:qFormat="1"/>
     <w:lsdException w:name="heading 2" w:semiHidden="1" w:uiPriority="9" w:unhideWhenUsed="1" w:qFormat="1"/>
@@ -2878,4 +2944,16 @@
     </a:ext>
   </a:extLst>
 </a:theme>
+</file>
+
+<file path=customXml/item1.xml><?xml version="1.0" encoding="utf-8"?>
+<b:Sources xmlns:b="http://schemas.openxmlformats.org/officeDocument/2006/bibliography" xmlns="http://schemas.openxmlformats.org/officeDocument/2006/bibliography" SelectedStyle="\APASixthEditionOfficeOnline.xsl" StyleName="APA" Version="6"/>
+</file>
+
+<file path=customXml/itemProps1.xml><?xml version="1.0" encoding="utf-8"?>
+<ds:datastoreItem xmlns:ds="http://schemas.openxmlformats.org/officeDocument/2006/customXml" ds:itemID="{33782E3C-8311-4981-9490-3852760CA7A1}">
+  <ds:schemaRefs>
+    <ds:schemaRef ds:uri="http://schemas.openxmlformats.org/officeDocument/2006/bibliography"/>
+  </ds:schemaRefs>
+</ds:datastoreItem>
 </file>
</xml_diff>